<commit_message>
draft almost ready for class 1
</commit_message>
<xml_diff>
--- a/Todo and notes.docx
+++ b/Todo and notes.docx
@@ -7,48 +7,246 @@
         <w:t>Todo and notes</w:t>
       </w:r>
     </w:p>
+    <w:p>
+      <w:r>
+        <w:t>Winter 2023 TA’s</w:t>
+      </w:r>
+    </w:p>
+    <w:p>
+      <w:r>
+        <w:t>Zixin Zeng, 10am</w:t>
+      </w:r>
+    </w:p>
+    <w:p>
+      <w:r>
+        <w:t>Grace Coram, 11am</w:t>
+      </w:r>
+    </w:p>
+    <w:p>
+      <w:r>
+        <w:t>Printing the whole document, there are lines interfering with text in preface and TOC, all need formatting</w:t>
+      </w:r>
+    </w:p>
+    <w:p/>
+    <w:p>
+      <w:r>
+        <w:t>Formatting</w:t>
+      </w:r>
+    </w:p>
+    <w:p>
+      <w:r>
+        <w:tab/>
+        <w:t>Add sub-title text style for multi-line chapter titles</w:t>
+      </w:r>
+      <w:r>
+        <w:t xml:space="preserve"> – seems impossible?</w:t>
+      </w:r>
+    </w:p>
+    <w:p>
+      <w:r>
+        <w:tab/>
+        <w:t>Add another subheading level</w:t>
+      </w:r>
+      <w:r>
+        <w:t xml:space="preserve"> --- ?</w:t>
+      </w:r>
+    </w:p>
+    <w:p/>
+    <w:p>
+      <w:r>
+        <w:t>References from chapters all deleted for now…</w:t>
+      </w:r>
+    </w:p>
+    <w:p/>
+    <w:p>
+      <w:r>
+        <w:t>Annotated pdf’s of Craik &amp; Lockhart (1972) and Craik &amp; Tulving (1975) for assignments</w:t>
+      </w:r>
+    </w:p>
+    <w:p>
+      <w:r>
+        <w:t>Define Framework theory somewhere in Chapter 1 or 2?</w:t>
+      </w:r>
+    </w:p>
+    <w:p/>
+    <w:p>
+      <w:r>
+        <w:t>Edit 1 &amp; 2 using feedback from Grace and Zixin, checking formatting</w:t>
+      </w:r>
+    </w:p>
+    <w:p>
+      <w:r>
+        <w:t>Chapter 5</w:t>
+      </w:r>
+    </w:p>
+    <w:p>
+      <w:r>
+        <w:tab/>
+        <w:t>Make formulas as images in ppt</w:t>
+      </w:r>
+    </w:p>
+    <w:p>
+      <w:r>
+        <w:tab/>
+        <w:t>Screen shot captures of software</w:t>
+      </w:r>
+    </w:p>
+    <w:p>
+      <w:r>
+        <w:tab/>
+        <w:t>Redo Excel sections using Google Sheets as freeware</w:t>
+      </w:r>
+    </w:p>
+    <w:p>
+      <w:r>
+        <w:tab/>
+        <w:t>Replicability crisis inset for opening section</w:t>
+      </w:r>
+    </w:p>
+    <w:p/>
+    <w:p>
+      <w:r>
+        <w:t>Chapter 5: formulas are all broken in statistics</w:t>
+      </w:r>
+    </w:p>
+    <w:p>
+      <w:r>
+        <w:t>Chapter 6: incorporating the sample publication document</w:t>
+      </w:r>
+    </w:p>
+    <w:p>
+      <w:r>
+        <w:t>Formatting somewhat messed up</w:t>
+      </w:r>
+    </w:p>
+    <w:p/>
+    <w:p>
+      <w:r>
+        <w:t>Chapter 7: Within participant designs</w:t>
+      </w:r>
+    </w:p>
+    <w:p>
+      <w:r>
+        <w:t>More experimental control, repeating levels of the IV and all the potential history effects that can occur</w:t>
+      </w:r>
+    </w:p>
+    <w:p>
+      <w:r>
+        <w:lastRenderedPageBreak/>
+        <w:br/>
+        <w:t>Chapter 8: Ethics</w:t>
+      </w:r>
+    </w:p>
+    <w:p/>
     <w:p/>
     <w:p>
       <w:r>
         <w:t>Chapter 1</w:t>
       </w:r>
     </w:p>
-    <w:p>
-      <w:r>
-        <w:t>Inset diagram for QR code</w:t>
-      </w:r>
-    </w:p>
-    <w:p>
-      <w:r>
-        <w:t>Inset diagram for XKCD comic</w:t>
-      </w:r>
-    </w:p>
-    <w:p>
-      <w:r>
-        <w:t>Inset text box for Psychology is a STEM field!</w:t>
-      </w:r>
-    </w:p>
-    <w:p/>
-    <w:p>
-      <w:r>
-        <w:t>Setting chapter name throughout</w:t>
-      </w:r>
-    </w:p>
-    <w:p>
-      <w:r>
-        <w:t>Separate format for page 1</w:t>
-      </w:r>
-    </w:p>
-    <w:p>
-      <w:r>
-        <w:t>Text indented relative to headings</w:t>
-      </w:r>
-    </w:p>
-    <w:p>
-      <w:r>
-        <w:t>Header set to subheading</w:t>
-      </w:r>
-    </w:p>
+    <w:p/>
+    <w:p>
+      <w:r>
+        <w:t>Chapter 2</w:t>
+      </w:r>
+    </w:p>
+    <w:p>
+      <w:r>
+        <w:t>Fix text inset boxes with Ch1</w:t>
+      </w:r>
+    </w:p>
+    <w:p/>
+    <w:p>
+      <w:r>
+        <w:t>Chapter 3</w:t>
+      </w:r>
+    </w:p>
+    <w:p/>
+    <w:p>
+      <w:r>
+        <w:t>Chapter 4</w:t>
+      </w:r>
+    </w:p>
+    <w:p>
+      <w:r>
+        <w:t>Test boxes, add figures</w:t>
+      </w:r>
+    </w:p>
+    <w:p/>
+    <w:p>
+      <w:r>
+        <w:t>Chapter 5</w:t>
+      </w:r>
+    </w:p>
+    <w:p>
+      <w:r>
+        <w:t>Statistics images, figures</w:t>
+      </w:r>
+    </w:p>
+    <w:p>
+      <w:r>
+        <w:t>Parallel statistical workthrough with Google Sheets instead of Excel</w:t>
+      </w:r>
+    </w:p>
+    <w:p/>
+    <w:p>
+      <w:r>
+        <w:t>Chapter 6</w:t>
+      </w:r>
+    </w:p>
+    <w:p>
+      <w:r>
+        <w:t>Learning objectives</w:t>
+      </w:r>
+    </w:p>
+    <w:p>
+      <w:r>
+        <w:t>Annotated sample report pdf for additional reference</w:t>
+      </w:r>
+    </w:p>
+    <w:p>
+      <w:r>
+        <w:t>Figures</w:t>
+      </w:r>
+    </w:p>
+    <w:p/>
+    <w:p>
+      <w:r>
+        <w:t>Chapter 7</w:t>
+      </w:r>
+    </w:p>
+    <w:p>
+      <w:r>
+        <w:t>Learning objectives</w:t>
+      </w:r>
+    </w:p>
+    <w:p>
+      <w:r>
+        <w:t>Within participants design examples</w:t>
+      </w:r>
+    </w:p>
+    <w:p>
+      <w:r>
+        <w:t>Exercises</w:t>
+      </w:r>
+    </w:p>
+    <w:p/>
+    <w:p>
+      <w:r>
+        <w:t>Chapter 8</w:t>
+      </w:r>
+    </w:p>
+    <w:p>
+      <w:r>
+        <w:lastRenderedPageBreak/>
+        <w:t>Exercises</w:t>
+      </w:r>
+    </w:p>
+    <w:p/>
+    <w:p/>
+    <w:p/>
+    <w:p/>
+    <w:p/>
     <w:p/>
     <w:p>
       <w:hyperlink r:id="rId4" w:history="1">

</xml_diff>